<commit_message>
Atualização do doc de visão | 04/12/24
</commit_message>
<xml_diff>
--- a/doc_visao_calculadora.docx
+++ b/doc_visao_calculadora.docx
@@ -47,6 +47,15 @@
     </w:p>
     <w:sdt>
       <w:sdtPr>
+        <w:rPr>
+          <w:rFonts w:ascii="Aptos" w:eastAsiaTheme="minorHAnsi" w:hAnsi="Aptos" w:cstheme="minorBidi"/>
+          <w:color w:val="auto"/>
+          <w:kern w:val="2"/>
+          <w:sz w:val="24"/>
+          <w:szCs w:val="22"/>
+          <w:lang w:eastAsia="en-US"/>
+          <w14:ligatures w14:val="standardContextual"/>
+        </w:rPr>
         <w:id w:val="1519189015"/>
         <w:docPartObj>
           <w:docPartGallery w:val="Table of Contents"/>
@@ -55,15 +64,8 @@
       </w:sdtPr>
       <w:sdtEndPr>
         <w:rPr>
-          <w:rFonts w:ascii="Aptos" w:eastAsiaTheme="minorHAnsi" w:hAnsi="Aptos" w:cstheme="minorBidi"/>
           <w:b/>
           <w:bCs/>
-          <w:color w:val="auto"/>
-          <w:kern w:val="2"/>
-          <w:sz w:val="24"/>
-          <w:szCs w:val="22"/>
-          <w:lang w:eastAsia="en-US"/>
-          <w14:ligatures w14:val="standardContextual"/>
         </w:rPr>
       </w:sdtEndPr>
       <w:sdtContent>
@@ -1564,6 +1566,41 @@
     <w:p>
       <w:r>
         <w:t>O sistema deverá lidar com entradas inválidas de forma apropriada, exibindo mensagens de erro quando necessário.</w:t>
+      </w:r>
+    </w:p>
+    <w:p>
+      <w:pPr>
+        <w:pStyle w:val="Req"/>
+      </w:pPr>
+      <w:r>
+        <w:t>[RF04</w:t>
+      </w:r>
+      <w:proofErr w:type="gramStart"/>
+      <w:r>
+        <w:t>] Alternar</w:t>
+      </w:r>
+      <w:proofErr w:type="gramEnd"/>
+      <w:r>
+        <w:t xml:space="preserve"> entre cores</w:t>
+      </w:r>
+    </w:p>
+    <w:p>
+      <w:r>
+        <w:t xml:space="preserve">O sistema deverá permitir a alternação de cores </w:t>
+      </w:r>
+      <w:proofErr w:type="spellStart"/>
+      <w:r>
+        <w:t>pré</w:t>
+      </w:r>
+      <w:proofErr w:type="spellEnd"/>
+      <w:r>
+        <w:t xml:space="preserve">-especificadas na plataforma, permitindo ao usuário </w:t>
+      </w:r>
+      <w:r>
+        <w:t>escolhera a</w:t>
+      </w:r>
+      <w:r>
+        <w:t xml:space="preserve"> cor que bem desejar.</w:t>
       </w:r>
     </w:p>
     <w:p/>

</xml_diff>

<commit_message>
Inclusão do requisito de limpeza de resultados
</commit_message>
<xml_diff>
--- a/doc_visao_calculadora.docx
+++ b/doc_visao_calculadora.docx
@@ -1393,23 +1393,7 @@
           <w:i/>
           <w:iCs/>
         </w:rPr>
-        <w:t>cliente-</w:t>
-      </w:r>
-      <w:proofErr w:type="spellStart"/>
-      <w:r>
-        <w:rPr>
-          <w:i/>
-          <w:iCs/>
-        </w:rPr>
-        <w:t>side</w:t>
-      </w:r>
-      <w:proofErr w:type="spellEnd"/>
-      <w:r>
-        <w:rPr>
-          <w:i/>
-          <w:iCs/>
-        </w:rPr>
-        <w:t xml:space="preserve"> </w:t>
+        <w:t xml:space="preserve">cliente-side </w:t>
       </w:r>
       <w:r>
         <w:t>(lado do cliente), sendo acessado por um navegador web.</w:t>
@@ -1427,15 +1411,7 @@
     </w:p>
     <w:p>
       <w:r>
-        <w:t>Para o Front-</w:t>
-      </w:r>
-      <w:proofErr w:type="spellStart"/>
-      <w:r>
-        <w:t>End</w:t>
-      </w:r>
-      <w:proofErr w:type="spellEnd"/>
-      <w:r>
-        <w:t xml:space="preserve"> da aplicação:</w:t>
+        <w:t>Para o Front-End da aplicação:</w:t>
       </w:r>
     </w:p>
     <w:p>
@@ -1471,15 +1447,7 @@
         </w:numPr>
       </w:pPr>
       <w:r>
-        <w:t xml:space="preserve">Linguagem de programação </w:t>
-      </w:r>
-      <w:proofErr w:type="spellStart"/>
-      <w:r>
-        <w:t>JavaScript</w:t>
-      </w:r>
-      <w:proofErr w:type="spellEnd"/>
-      <w:r>
-        <w:t xml:space="preserve"> para realizar os cálculos desejados do usuário.</w:t>
+        <w:t>Linguagem de programação JavaScript para realizar os cálculos desejados do usuário.</w:t>
       </w:r>
     </w:p>
     <w:p/>
@@ -1499,22 +1467,14 @@
       </w:pPr>
       <w:bookmarkStart w:id="7" w:name="_Toc184204704"/>
       <w:r>
-        <w:t>[RF01</w:t>
-      </w:r>
-      <w:proofErr w:type="gramStart"/>
-      <w:r>
-        <w:t>]</w:t>
+        <w:t>[RF01]</w:t>
       </w:r>
       <w:bookmarkEnd w:id="7"/>
       <w:r>
         <w:t xml:space="preserve"> </w:t>
       </w:r>
       <w:r>
-        <w:t>Inserir</w:t>
-      </w:r>
-      <w:proofErr w:type="gramEnd"/>
-      <w:r>
-        <w:t xml:space="preserve"> valores numéricos</w:t>
+        <w:t>Inserir valores numéricos</w:t>
       </w:r>
     </w:p>
     <w:p>
@@ -1531,15 +1491,7 @@
       </w:pPr>
       <w:r>
         <w:lastRenderedPageBreak/>
-        <w:t>[RF02</w:t>
-      </w:r>
-      <w:proofErr w:type="gramStart"/>
-      <w:r>
-        <w:t>] Realizar</w:t>
-      </w:r>
-      <w:proofErr w:type="gramEnd"/>
-      <w:r>
-        <w:t xml:space="preserve"> operações matemáticas simples</w:t>
+        <w:t>[RF02] Realizar operações matemáticas simples</w:t>
       </w:r>
     </w:p>
     <w:p>
@@ -1552,15 +1504,7 @@
         <w:pStyle w:val="Req"/>
       </w:pPr>
       <w:r>
-        <w:t>[RF03</w:t>
-      </w:r>
-      <w:proofErr w:type="gramStart"/>
-      <w:r>
-        <w:t>] Lidar</w:t>
-      </w:r>
-      <w:proofErr w:type="gramEnd"/>
-      <w:r>
-        <w:t xml:space="preserve"> com entradas inválidas</w:t>
+        <w:t>[RF03] Lidar com entradas inválidas</w:t>
       </w:r>
     </w:p>
     <w:p>
@@ -1573,34 +1517,31 @@
         <w:pStyle w:val="Req"/>
       </w:pPr>
       <w:r>
-        <w:t>[RF04</w:t>
-      </w:r>
-      <w:proofErr w:type="gramStart"/>
-      <w:r>
-        <w:t>] Alternar</w:t>
-      </w:r>
-      <w:proofErr w:type="gramEnd"/>
-      <w:r>
-        <w:t xml:space="preserve"> entre cores</w:t>
-      </w:r>
-    </w:p>
-    <w:p>
-      <w:r>
-        <w:t xml:space="preserve">O sistema deverá permitir a alternação de cores </w:t>
-      </w:r>
-      <w:proofErr w:type="spellStart"/>
-      <w:r>
-        <w:t>pré</w:t>
-      </w:r>
-      <w:proofErr w:type="spellEnd"/>
-      <w:r>
-        <w:t xml:space="preserve">-especificadas na plataforma, permitindo ao usuário </w:t>
+        <w:t>[RF04] Alternar entre cores</w:t>
+      </w:r>
+    </w:p>
+    <w:p>
+      <w:r>
+        <w:t xml:space="preserve">O sistema deverá permitir a alternação de cores pré-especificadas na plataforma, permitindo ao usuário </w:t>
       </w:r>
       <w:r>
         <w:t>escolhera a</w:t>
       </w:r>
       <w:r>
         <w:t xml:space="preserve"> cor que bem desejar.</w:t>
+      </w:r>
+    </w:p>
+    <w:p>
+      <w:pPr>
+        <w:pStyle w:val="Req"/>
+      </w:pPr>
+      <w:r>
+        <w:t>[RF05] Limpar resultados</w:t>
+      </w:r>
+    </w:p>
+    <w:p>
+      <w:r>
+        <w:t>O sistema deverá permitir que os resultados apresentados na calculadora sejam limpos/apagados.</w:t>
       </w:r>
     </w:p>
     <w:p/>

</xml_diff>

<commit_message>
Inclusão das Regras de Negócio da Calculadora Pastel
</commit_message>
<xml_diff>
--- a/doc_visao_calculadora.docx
+++ b/doc_visao_calculadora.docx
@@ -103,7 +103,10 @@
               <w:tab w:val="right" w:leader="dot" w:pos="8494"/>
             </w:tabs>
             <w:rPr>
+              <w:rFonts w:asciiTheme="minorHAnsi" w:eastAsiaTheme="minorEastAsia" w:hAnsiTheme="minorHAnsi"/>
               <w:noProof/>
+              <w:szCs w:val="24"/>
+              <w:lang w:eastAsia="pt-BR"/>
             </w:rPr>
           </w:pPr>
           <w:r>
@@ -115,7 +118,7 @@
           <w:r>
             <w:fldChar w:fldCharType="separate"/>
           </w:r>
-          <w:hyperlink w:anchor="_Toc184204697" w:history="1">
+          <w:hyperlink w:anchor="_Toc184226665" w:history="1">
             <w:r>
               <w:rPr>
                 <w:rStyle w:val="Hyperlink"/>
@@ -125,7 +128,10 @@
             </w:r>
             <w:r>
               <w:rPr>
-                <w:noProof/>
+                <w:rFonts w:asciiTheme="minorHAnsi" w:eastAsiaTheme="minorEastAsia" w:hAnsiTheme="minorHAnsi"/>
+                <w:noProof/>
+                <w:szCs w:val="24"/>
+                <w:lang w:eastAsia="pt-BR"/>
               </w:rPr>
               <w:tab/>
             </w:r>
@@ -155,7 +161,7 @@
                 <w:noProof/>
                 <w:webHidden/>
               </w:rPr>
-              <w:instrText xml:space="preserve"> PAGEREF _Toc184204697 \h </w:instrText>
+              <w:instrText xml:space="preserve"> PAGEREF _Toc184226665 \h </w:instrText>
             </w:r>
             <w:r>
               <w:rPr>
@@ -194,10 +200,13 @@
               <w:tab w:val="right" w:leader="dot" w:pos="8494"/>
             </w:tabs>
             <w:rPr>
+              <w:rFonts w:asciiTheme="minorHAnsi" w:eastAsiaTheme="minorEastAsia" w:hAnsiTheme="minorHAnsi"/>
               <w:noProof/>
+              <w:szCs w:val="24"/>
+              <w:lang w:eastAsia="pt-BR"/>
             </w:rPr>
           </w:pPr>
-          <w:hyperlink w:anchor="_Toc184204698" w:history="1">
+          <w:hyperlink w:anchor="_Toc184226666" w:history="1">
             <w:r>
               <w:rPr>
                 <w:rStyle w:val="Hyperlink"/>
@@ -207,7 +216,10 @@
             </w:r>
             <w:r>
               <w:rPr>
-                <w:noProof/>
+                <w:rFonts w:asciiTheme="minorHAnsi" w:eastAsiaTheme="minorEastAsia" w:hAnsiTheme="minorHAnsi"/>
+                <w:noProof/>
+                <w:szCs w:val="24"/>
+                <w:lang w:eastAsia="pt-BR"/>
               </w:rPr>
               <w:tab/>
             </w:r>
@@ -237,7 +249,7 @@
                 <w:noProof/>
                 <w:webHidden/>
               </w:rPr>
-              <w:instrText xml:space="preserve"> PAGEREF _Toc184204698 \h </w:instrText>
+              <w:instrText xml:space="preserve"> PAGEREF _Toc184226666 \h </w:instrText>
             </w:r>
             <w:r>
               <w:rPr>
@@ -276,10 +288,13 @@
               <w:tab w:val="right" w:leader="dot" w:pos="8494"/>
             </w:tabs>
             <w:rPr>
+              <w:rFonts w:asciiTheme="minorHAnsi" w:eastAsiaTheme="minorEastAsia" w:hAnsiTheme="minorHAnsi"/>
               <w:noProof/>
+              <w:szCs w:val="24"/>
+              <w:lang w:eastAsia="pt-BR"/>
             </w:rPr>
           </w:pPr>
-          <w:hyperlink w:anchor="_Toc184204699" w:history="1">
+          <w:hyperlink w:anchor="_Toc184226667" w:history="1">
             <w:r>
               <w:rPr>
                 <w:rStyle w:val="Hyperlink"/>
@@ -289,7 +304,10 @@
             </w:r>
             <w:r>
               <w:rPr>
-                <w:noProof/>
+                <w:rFonts w:asciiTheme="minorHAnsi" w:eastAsiaTheme="minorEastAsia" w:hAnsiTheme="minorHAnsi"/>
+                <w:noProof/>
+                <w:szCs w:val="24"/>
+                <w:lang w:eastAsia="pt-BR"/>
               </w:rPr>
               <w:tab/>
             </w:r>
@@ -319,7 +337,7 @@
                 <w:noProof/>
                 <w:webHidden/>
               </w:rPr>
-              <w:instrText xml:space="preserve"> PAGEREF _Toc184204699 \h </w:instrText>
+              <w:instrText xml:space="preserve"> PAGEREF _Toc184226667 \h </w:instrText>
             </w:r>
             <w:r>
               <w:rPr>
@@ -358,10 +376,13 @@
               <w:tab w:val="right" w:leader="dot" w:pos="8494"/>
             </w:tabs>
             <w:rPr>
+              <w:rFonts w:asciiTheme="minorHAnsi" w:eastAsiaTheme="minorEastAsia" w:hAnsiTheme="minorHAnsi"/>
               <w:noProof/>
+              <w:szCs w:val="24"/>
+              <w:lang w:eastAsia="pt-BR"/>
             </w:rPr>
           </w:pPr>
-          <w:hyperlink w:anchor="_Toc184204700" w:history="1">
+          <w:hyperlink w:anchor="_Toc184226668" w:history="1">
             <w:r>
               <w:rPr>
                 <w:rStyle w:val="Hyperlink"/>
@@ -371,7 +392,10 @@
             </w:r>
             <w:r>
               <w:rPr>
-                <w:noProof/>
+                <w:rFonts w:asciiTheme="minorHAnsi" w:eastAsiaTheme="minorEastAsia" w:hAnsiTheme="minorHAnsi"/>
+                <w:noProof/>
+                <w:szCs w:val="24"/>
+                <w:lang w:eastAsia="pt-BR"/>
               </w:rPr>
               <w:tab/>
             </w:r>
@@ -401,7 +425,7 @@
                 <w:noProof/>
                 <w:webHidden/>
               </w:rPr>
-              <w:instrText xml:space="preserve"> PAGEREF _Toc184204700 \h </w:instrText>
+              <w:instrText xml:space="preserve"> PAGEREF _Toc184226668 \h </w:instrText>
             </w:r>
             <w:r>
               <w:rPr>
@@ -440,10 +464,13 @@
               <w:tab w:val="right" w:leader="dot" w:pos="8494"/>
             </w:tabs>
             <w:rPr>
+              <w:rFonts w:asciiTheme="minorHAnsi" w:eastAsiaTheme="minorEastAsia" w:hAnsiTheme="minorHAnsi"/>
               <w:noProof/>
+              <w:szCs w:val="24"/>
+              <w:lang w:eastAsia="pt-BR"/>
             </w:rPr>
           </w:pPr>
-          <w:hyperlink w:anchor="_Toc184204701" w:history="1">
+          <w:hyperlink w:anchor="_Toc184226669" w:history="1">
             <w:r>
               <w:rPr>
                 <w:rStyle w:val="Hyperlink"/>
@@ -453,7 +480,10 @@
             </w:r>
             <w:r>
               <w:rPr>
-                <w:noProof/>
+                <w:rFonts w:asciiTheme="minorHAnsi" w:eastAsiaTheme="minorEastAsia" w:hAnsiTheme="minorHAnsi"/>
+                <w:noProof/>
+                <w:szCs w:val="24"/>
+                <w:lang w:eastAsia="pt-BR"/>
               </w:rPr>
               <w:tab/>
             </w:r>
@@ -483,7 +513,7 @@
                 <w:noProof/>
                 <w:webHidden/>
               </w:rPr>
-              <w:instrText xml:space="preserve"> PAGEREF _Toc184204701 \h </w:instrText>
+              <w:instrText xml:space="preserve"> PAGEREF _Toc184226669 \h </w:instrText>
             </w:r>
             <w:r>
               <w:rPr>
@@ -522,10 +552,13 @@
               <w:tab w:val="right" w:leader="dot" w:pos="8494"/>
             </w:tabs>
             <w:rPr>
+              <w:rFonts w:asciiTheme="minorHAnsi" w:eastAsiaTheme="minorEastAsia" w:hAnsiTheme="minorHAnsi"/>
               <w:noProof/>
+              <w:szCs w:val="24"/>
+              <w:lang w:eastAsia="pt-BR"/>
             </w:rPr>
           </w:pPr>
-          <w:hyperlink w:anchor="_Toc184204702" w:history="1">
+          <w:hyperlink w:anchor="_Toc184226670" w:history="1">
             <w:r>
               <w:rPr>
                 <w:rStyle w:val="Hyperlink"/>
@@ -535,7 +568,10 @@
             </w:r>
             <w:r>
               <w:rPr>
-                <w:noProof/>
+                <w:rFonts w:asciiTheme="minorHAnsi" w:eastAsiaTheme="minorEastAsia" w:hAnsiTheme="minorHAnsi"/>
+                <w:noProof/>
+                <w:szCs w:val="24"/>
+                <w:lang w:eastAsia="pt-BR"/>
               </w:rPr>
               <w:tab/>
             </w:r>
@@ -565,7 +601,7 @@
                 <w:noProof/>
                 <w:webHidden/>
               </w:rPr>
-              <w:instrText xml:space="preserve"> PAGEREF _Toc184204702 \h </w:instrText>
+              <w:instrText xml:space="preserve"> PAGEREF _Toc184226670 \h </w:instrText>
             </w:r>
             <w:r>
               <w:rPr>
@@ -604,10 +640,13 @@
               <w:tab w:val="right" w:leader="dot" w:pos="8494"/>
             </w:tabs>
             <w:rPr>
+              <w:rFonts w:asciiTheme="minorHAnsi" w:eastAsiaTheme="minorEastAsia" w:hAnsiTheme="minorHAnsi"/>
               <w:noProof/>
+              <w:szCs w:val="24"/>
+              <w:lang w:eastAsia="pt-BR"/>
             </w:rPr>
           </w:pPr>
-          <w:hyperlink w:anchor="_Toc184204703" w:history="1">
+          <w:hyperlink w:anchor="_Toc184226671" w:history="1">
             <w:r>
               <w:rPr>
                 <w:rStyle w:val="Hyperlink"/>
@@ -617,7 +656,10 @@
             </w:r>
             <w:r>
               <w:rPr>
-                <w:noProof/>
+                <w:rFonts w:asciiTheme="minorHAnsi" w:eastAsiaTheme="minorEastAsia" w:hAnsiTheme="minorHAnsi"/>
+                <w:noProof/>
+                <w:szCs w:val="24"/>
+                <w:lang w:eastAsia="pt-BR"/>
               </w:rPr>
               <w:tab/>
             </w:r>
@@ -647,7 +689,7 @@
                 <w:noProof/>
                 <w:webHidden/>
               </w:rPr>
-              <w:instrText xml:space="preserve"> PAGEREF _Toc184204703 \h </w:instrText>
+              <w:instrText xml:space="preserve"> PAGEREF _Toc184226671 \h </w:instrText>
             </w:r>
             <w:r>
               <w:rPr>
@@ -685,16 +727,19 @@
               <w:tab w:val="right" w:leader="dot" w:pos="8494"/>
             </w:tabs>
             <w:rPr>
+              <w:rFonts w:asciiTheme="minorHAnsi" w:eastAsiaTheme="minorEastAsia" w:hAnsiTheme="minorHAnsi"/>
               <w:noProof/>
+              <w:szCs w:val="24"/>
+              <w:lang w:eastAsia="pt-BR"/>
             </w:rPr>
           </w:pPr>
-          <w:hyperlink w:anchor="_Toc184204704" w:history="1">
+          <w:hyperlink w:anchor="_Toc184226672" w:history="1">
             <w:r>
               <w:rPr>
                 <w:rStyle w:val="Hyperlink"/>
                 <w:noProof/>
               </w:rPr>
-              <w:t>[RF01]</w:t>
+              <w:t>[RF01] Inserir valores numéricos</w:t>
             </w:r>
             <w:r>
               <w:rPr>
@@ -715,7 +760,7 @@
                 <w:noProof/>
                 <w:webHidden/>
               </w:rPr>
-              <w:instrText xml:space="preserve"> PAGEREF _Toc184204704 \h </w:instrText>
+              <w:instrText xml:space="preserve"> PAGEREF _Toc184226672 \h </w:instrText>
             </w:r>
             <w:r>
               <w:rPr>
@@ -736,6 +781,290 @@
                 <w:webHidden/>
               </w:rPr>
               <w:t>3</w:t>
+            </w:r>
+            <w:r>
+              <w:rPr>
+                <w:noProof/>
+                <w:webHidden/>
+              </w:rPr>
+              <w:fldChar w:fldCharType="end"/>
+            </w:r>
+          </w:hyperlink>
+        </w:p>
+        <w:p>
+          <w:pPr>
+            <w:pStyle w:val="Sumrio2"/>
+            <w:tabs>
+              <w:tab w:val="right" w:leader="dot" w:pos="8494"/>
+            </w:tabs>
+            <w:rPr>
+              <w:rFonts w:asciiTheme="minorHAnsi" w:eastAsiaTheme="minorEastAsia" w:hAnsiTheme="minorHAnsi"/>
+              <w:noProof/>
+              <w:szCs w:val="24"/>
+              <w:lang w:eastAsia="pt-BR"/>
+            </w:rPr>
+          </w:pPr>
+          <w:hyperlink w:anchor="_Toc184226673" w:history="1">
+            <w:r>
+              <w:rPr>
+                <w:rStyle w:val="Hyperlink"/>
+                <w:noProof/>
+              </w:rPr>
+              <w:t>[RF02] Realizar operações matemáticas simples</w:t>
+            </w:r>
+            <w:r>
+              <w:rPr>
+                <w:noProof/>
+                <w:webHidden/>
+              </w:rPr>
+              <w:tab/>
+            </w:r>
+            <w:r>
+              <w:rPr>
+                <w:noProof/>
+                <w:webHidden/>
+              </w:rPr>
+              <w:fldChar w:fldCharType="begin"/>
+            </w:r>
+            <w:r>
+              <w:rPr>
+                <w:noProof/>
+                <w:webHidden/>
+              </w:rPr>
+              <w:instrText xml:space="preserve"> PAGEREF _Toc184226673 \h </w:instrText>
+            </w:r>
+            <w:r>
+              <w:rPr>
+                <w:noProof/>
+                <w:webHidden/>
+              </w:rPr>
+            </w:r>
+            <w:r>
+              <w:rPr>
+                <w:noProof/>
+                <w:webHidden/>
+              </w:rPr>
+              <w:fldChar w:fldCharType="separate"/>
+            </w:r>
+            <w:r>
+              <w:rPr>
+                <w:noProof/>
+                <w:webHidden/>
+              </w:rPr>
+              <w:t>4</w:t>
+            </w:r>
+            <w:r>
+              <w:rPr>
+                <w:noProof/>
+                <w:webHidden/>
+              </w:rPr>
+              <w:fldChar w:fldCharType="end"/>
+            </w:r>
+          </w:hyperlink>
+        </w:p>
+        <w:p>
+          <w:pPr>
+            <w:pStyle w:val="Sumrio2"/>
+            <w:tabs>
+              <w:tab w:val="right" w:leader="dot" w:pos="8494"/>
+            </w:tabs>
+            <w:rPr>
+              <w:rFonts w:asciiTheme="minorHAnsi" w:eastAsiaTheme="minorEastAsia" w:hAnsiTheme="minorHAnsi"/>
+              <w:noProof/>
+              <w:szCs w:val="24"/>
+              <w:lang w:eastAsia="pt-BR"/>
+            </w:rPr>
+          </w:pPr>
+          <w:hyperlink w:anchor="_Toc184226674" w:history="1">
+            <w:r>
+              <w:rPr>
+                <w:rStyle w:val="Hyperlink"/>
+                <w:noProof/>
+              </w:rPr>
+              <w:t>[RF03] Lidar com entradas inválidas</w:t>
+            </w:r>
+            <w:r>
+              <w:rPr>
+                <w:noProof/>
+                <w:webHidden/>
+              </w:rPr>
+              <w:tab/>
+            </w:r>
+            <w:r>
+              <w:rPr>
+                <w:noProof/>
+                <w:webHidden/>
+              </w:rPr>
+              <w:fldChar w:fldCharType="begin"/>
+            </w:r>
+            <w:r>
+              <w:rPr>
+                <w:noProof/>
+                <w:webHidden/>
+              </w:rPr>
+              <w:instrText xml:space="preserve"> PAGEREF _Toc184226674 \h </w:instrText>
+            </w:r>
+            <w:r>
+              <w:rPr>
+                <w:noProof/>
+                <w:webHidden/>
+              </w:rPr>
+            </w:r>
+            <w:r>
+              <w:rPr>
+                <w:noProof/>
+                <w:webHidden/>
+              </w:rPr>
+              <w:fldChar w:fldCharType="separate"/>
+            </w:r>
+            <w:r>
+              <w:rPr>
+                <w:noProof/>
+                <w:webHidden/>
+              </w:rPr>
+              <w:t>4</w:t>
+            </w:r>
+            <w:r>
+              <w:rPr>
+                <w:noProof/>
+                <w:webHidden/>
+              </w:rPr>
+              <w:fldChar w:fldCharType="end"/>
+            </w:r>
+          </w:hyperlink>
+        </w:p>
+        <w:p>
+          <w:pPr>
+            <w:pStyle w:val="Sumrio2"/>
+            <w:tabs>
+              <w:tab w:val="right" w:leader="dot" w:pos="8494"/>
+            </w:tabs>
+            <w:rPr>
+              <w:rFonts w:asciiTheme="minorHAnsi" w:eastAsiaTheme="minorEastAsia" w:hAnsiTheme="minorHAnsi"/>
+              <w:noProof/>
+              <w:szCs w:val="24"/>
+              <w:lang w:eastAsia="pt-BR"/>
+            </w:rPr>
+          </w:pPr>
+          <w:hyperlink w:anchor="_Toc184226675" w:history="1">
+            <w:r>
+              <w:rPr>
+                <w:rStyle w:val="Hyperlink"/>
+                <w:noProof/>
+              </w:rPr>
+              <w:t>[RF04] Alternar entre cores</w:t>
+            </w:r>
+            <w:r>
+              <w:rPr>
+                <w:noProof/>
+                <w:webHidden/>
+              </w:rPr>
+              <w:tab/>
+            </w:r>
+            <w:r>
+              <w:rPr>
+                <w:noProof/>
+                <w:webHidden/>
+              </w:rPr>
+              <w:fldChar w:fldCharType="begin"/>
+            </w:r>
+            <w:r>
+              <w:rPr>
+                <w:noProof/>
+                <w:webHidden/>
+              </w:rPr>
+              <w:instrText xml:space="preserve"> PAGEREF _Toc184226675 \h </w:instrText>
+            </w:r>
+            <w:r>
+              <w:rPr>
+                <w:noProof/>
+                <w:webHidden/>
+              </w:rPr>
+            </w:r>
+            <w:r>
+              <w:rPr>
+                <w:noProof/>
+                <w:webHidden/>
+              </w:rPr>
+              <w:fldChar w:fldCharType="separate"/>
+            </w:r>
+            <w:r>
+              <w:rPr>
+                <w:noProof/>
+                <w:webHidden/>
+              </w:rPr>
+              <w:t>4</w:t>
+            </w:r>
+            <w:r>
+              <w:rPr>
+                <w:noProof/>
+                <w:webHidden/>
+              </w:rPr>
+              <w:fldChar w:fldCharType="end"/>
+            </w:r>
+          </w:hyperlink>
+        </w:p>
+        <w:p>
+          <w:pPr>
+            <w:pStyle w:val="Sumrio2"/>
+            <w:tabs>
+              <w:tab w:val="right" w:leader="dot" w:pos="8494"/>
+            </w:tabs>
+            <w:rPr>
+              <w:rFonts w:asciiTheme="minorHAnsi" w:eastAsiaTheme="minorEastAsia" w:hAnsiTheme="minorHAnsi"/>
+              <w:noProof/>
+              <w:szCs w:val="24"/>
+              <w:lang w:eastAsia="pt-BR"/>
+            </w:rPr>
+          </w:pPr>
+          <w:hyperlink w:anchor="_Toc184226676" w:history="1">
+            <w:r>
+              <w:rPr>
+                <w:rStyle w:val="Hyperlink"/>
+                <w:noProof/>
+              </w:rPr>
+              <w:t>[RF05] Limpar resultados</w:t>
+            </w:r>
+            <w:r>
+              <w:rPr>
+                <w:noProof/>
+                <w:webHidden/>
+              </w:rPr>
+              <w:tab/>
+            </w:r>
+            <w:r>
+              <w:rPr>
+                <w:noProof/>
+                <w:webHidden/>
+              </w:rPr>
+              <w:fldChar w:fldCharType="begin"/>
+            </w:r>
+            <w:r>
+              <w:rPr>
+                <w:noProof/>
+                <w:webHidden/>
+              </w:rPr>
+              <w:instrText xml:space="preserve"> PAGEREF _Toc184226676 \h </w:instrText>
+            </w:r>
+            <w:r>
+              <w:rPr>
+                <w:noProof/>
+                <w:webHidden/>
+              </w:rPr>
+            </w:r>
+            <w:r>
+              <w:rPr>
+                <w:noProof/>
+                <w:webHidden/>
+              </w:rPr>
+              <w:fldChar w:fldCharType="separate"/>
+            </w:r>
+            <w:r>
+              <w:rPr>
+                <w:noProof/>
+                <w:webHidden/>
+              </w:rPr>
+              <w:t>4</w:t>
             </w:r>
             <w:r>
               <w:rPr>
@@ -754,10 +1083,13 @@
               <w:tab w:val="right" w:leader="dot" w:pos="8494"/>
             </w:tabs>
             <w:rPr>
+              <w:rFonts w:asciiTheme="minorHAnsi" w:eastAsiaTheme="minorEastAsia" w:hAnsiTheme="minorHAnsi"/>
               <w:noProof/>
+              <w:szCs w:val="24"/>
+              <w:lang w:eastAsia="pt-BR"/>
             </w:rPr>
           </w:pPr>
-          <w:hyperlink w:anchor="_Toc184204705" w:history="1">
+          <w:hyperlink w:anchor="_Toc184226677" w:history="1">
             <w:r>
               <w:rPr>
                 <w:rStyle w:val="Hyperlink"/>
@@ -767,7 +1099,10 @@
             </w:r>
             <w:r>
               <w:rPr>
-                <w:noProof/>
+                <w:rFonts w:asciiTheme="minorHAnsi" w:eastAsiaTheme="minorEastAsia" w:hAnsiTheme="minorHAnsi"/>
+                <w:noProof/>
+                <w:szCs w:val="24"/>
+                <w:lang w:eastAsia="pt-BR"/>
               </w:rPr>
               <w:tab/>
             </w:r>
@@ -797,7 +1132,7 @@
                 <w:noProof/>
                 <w:webHidden/>
               </w:rPr>
-              <w:instrText xml:space="preserve"> PAGEREF _Toc184204705 \h </w:instrText>
+              <w:instrText xml:space="preserve"> PAGEREF _Toc184226677 \h </w:instrText>
             </w:r>
             <w:r>
               <w:rPr>
@@ -835,10 +1170,13 @@
               <w:tab w:val="right" w:leader="dot" w:pos="8494"/>
             </w:tabs>
             <w:rPr>
+              <w:rFonts w:asciiTheme="minorHAnsi" w:eastAsiaTheme="minorEastAsia" w:hAnsiTheme="minorHAnsi"/>
               <w:noProof/>
+              <w:szCs w:val="24"/>
+              <w:lang w:eastAsia="pt-BR"/>
             </w:rPr>
           </w:pPr>
-          <w:hyperlink w:anchor="_Toc184204706" w:history="1">
+          <w:hyperlink w:anchor="_Toc184226678" w:history="1">
             <w:r>
               <w:rPr>
                 <w:rStyle w:val="Hyperlink"/>
@@ -865,7 +1203,7 @@
                 <w:noProof/>
                 <w:webHidden/>
               </w:rPr>
-              <w:instrText xml:space="preserve"> PAGEREF _Toc184204706 \h </w:instrText>
+              <w:instrText xml:space="preserve"> PAGEREF _Toc184226678 \h </w:instrText>
             </w:r>
             <w:r>
               <w:rPr>
@@ -903,10 +1241,13 @@
               <w:tab w:val="right" w:leader="dot" w:pos="8494"/>
             </w:tabs>
             <w:rPr>
+              <w:rFonts w:asciiTheme="minorHAnsi" w:eastAsiaTheme="minorEastAsia" w:hAnsiTheme="minorHAnsi"/>
               <w:noProof/>
+              <w:szCs w:val="24"/>
+              <w:lang w:eastAsia="pt-BR"/>
             </w:rPr>
           </w:pPr>
-          <w:hyperlink w:anchor="_Toc184204707" w:history="1">
+          <w:hyperlink w:anchor="_Toc184226679" w:history="1">
             <w:r>
               <w:rPr>
                 <w:rStyle w:val="Hyperlink"/>
@@ -933,7 +1274,7 @@
                 <w:noProof/>
                 <w:webHidden/>
               </w:rPr>
-              <w:instrText xml:space="preserve"> PAGEREF _Toc184204707 \h </w:instrText>
+              <w:instrText xml:space="preserve"> PAGEREF _Toc184226679 \h </w:instrText>
             </w:r>
             <w:r>
               <w:rPr>
@@ -971,10 +1312,13 @@
               <w:tab w:val="right" w:leader="dot" w:pos="8494"/>
             </w:tabs>
             <w:rPr>
+              <w:rFonts w:asciiTheme="minorHAnsi" w:eastAsiaTheme="minorEastAsia" w:hAnsiTheme="minorHAnsi"/>
               <w:noProof/>
+              <w:szCs w:val="24"/>
+              <w:lang w:eastAsia="pt-BR"/>
             </w:rPr>
           </w:pPr>
-          <w:hyperlink w:anchor="_Toc184204708" w:history="1">
+          <w:hyperlink w:anchor="_Toc184226680" w:history="1">
             <w:r>
               <w:rPr>
                 <w:rStyle w:val="Hyperlink"/>
@@ -1001,7 +1345,7 @@
                 <w:noProof/>
                 <w:webHidden/>
               </w:rPr>
-              <w:instrText xml:space="preserve"> PAGEREF _Toc184204708 \h </w:instrText>
+              <w:instrText xml:space="preserve"> PAGEREF _Toc184226680 \h </w:instrText>
             </w:r>
             <w:r>
               <w:rPr>
@@ -1039,10 +1383,13 @@
               <w:tab w:val="right" w:leader="dot" w:pos="8494"/>
             </w:tabs>
             <w:rPr>
+              <w:rFonts w:asciiTheme="minorHAnsi" w:eastAsiaTheme="minorEastAsia" w:hAnsiTheme="minorHAnsi"/>
               <w:noProof/>
+              <w:szCs w:val="24"/>
+              <w:lang w:eastAsia="pt-BR"/>
             </w:rPr>
           </w:pPr>
-          <w:hyperlink w:anchor="_Toc184204709" w:history="1">
+          <w:hyperlink w:anchor="_Toc184226681" w:history="1">
             <w:r>
               <w:rPr>
                 <w:rStyle w:val="Hyperlink"/>
@@ -1069,7 +1416,7 @@
                 <w:noProof/>
                 <w:webHidden/>
               </w:rPr>
-              <w:instrText xml:space="preserve"> PAGEREF _Toc184204709 \h </w:instrText>
+              <w:instrText xml:space="preserve"> PAGEREF _Toc184226681 \h </w:instrText>
             </w:r>
             <w:r>
               <w:rPr>
@@ -1108,10 +1455,13 @@
               <w:tab w:val="right" w:leader="dot" w:pos="8494"/>
             </w:tabs>
             <w:rPr>
+              <w:rFonts w:asciiTheme="minorHAnsi" w:eastAsiaTheme="minorEastAsia" w:hAnsiTheme="minorHAnsi"/>
               <w:noProof/>
+              <w:szCs w:val="24"/>
+              <w:lang w:eastAsia="pt-BR"/>
             </w:rPr>
           </w:pPr>
-          <w:hyperlink w:anchor="_Toc184204710" w:history="1">
+          <w:hyperlink w:anchor="_Toc184226682" w:history="1">
             <w:r>
               <w:rPr>
                 <w:rStyle w:val="Hyperlink"/>
@@ -1121,7 +1471,10 @@
             </w:r>
             <w:r>
               <w:rPr>
-                <w:noProof/>
+                <w:rFonts w:asciiTheme="minorHAnsi" w:eastAsiaTheme="minorEastAsia" w:hAnsiTheme="minorHAnsi"/>
+                <w:noProof/>
+                <w:szCs w:val="24"/>
+                <w:lang w:eastAsia="pt-BR"/>
               </w:rPr>
               <w:tab/>
             </w:r>
@@ -1130,6 +1483,307 @@
                 <w:rStyle w:val="Hyperlink"/>
                 <w:noProof/>
               </w:rPr>
+              <w:t>REGRAS DE NEGÓCIO</w:t>
+            </w:r>
+            <w:r>
+              <w:rPr>
+                <w:noProof/>
+                <w:webHidden/>
+              </w:rPr>
+              <w:tab/>
+            </w:r>
+            <w:r>
+              <w:rPr>
+                <w:noProof/>
+                <w:webHidden/>
+              </w:rPr>
+              <w:fldChar w:fldCharType="begin"/>
+            </w:r>
+            <w:r>
+              <w:rPr>
+                <w:noProof/>
+                <w:webHidden/>
+              </w:rPr>
+              <w:instrText xml:space="preserve"> PAGEREF _Toc184226682 \h </w:instrText>
+            </w:r>
+            <w:r>
+              <w:rPr>
+                <w:noProof/>
+                <w:webHidden/>
+              </w:rPr>
+            </w:r>
+            <w:r>
+              <w:rPr>
+                <w:noProof/>
+                <w:webHidden/>
+              </w:rPr>
+              <w:fldChar w:fldCharType="separate"/>
+            </w:r>
+            <w:r>
+              <w:rPr>
+                <w:noProof/>
+                <w:webHidden/>
+              </w:rPr>
+              <w:t>4</w:t>
+            </w:r>
+            <w:r>
+              <w:rPr>
+                <w:noProof/>
+                <w:webHidden/>
+              </w:rPr>
+              <w:fldChar w:fldCharType="end"/>
+            </w:r>
+          </w:hyperlink>
+        </w:p>
+        <w:p>
+          <w:pPr>
+            <w:pStyle w:val="Sumrio2"/>
+            <w:tabs>
+              <w:tab w:val="right" w:leader="dot" w:pos="8494"/>
+            </w:tabs>
+            <w:rPr>
+              <w:rFonts w:asciiTheme="minorHAnsi" w:eastAsiaTheme="minorEastAsia" w:hAnsiTheme="minorHAnsi"/>
+              <w:noProof/>
+              <w:szCs w:val="24"/>
+              <w:lang w:eastAsia="pt-BR"/>
+            </w:rPr>
+          </w:pPr>
+          <w:hyperlink w:anchor="_Toc184226683" w:history="1">
+            <w:r>
+              <w:rPr>
+                <w:rStyle w:val="Hyperlink"/>
+                <w:noProof/>
+              </w:rPr>
+              <w:t>[RN01] Botões da calculadora</w:t>
+            </w:r>
+            <w:r>
+              <w:rPr>
+                <w:noProof/>
+                <w:webHidden/>
+              </w:rPr>
+              <w:tab/>
+            </w:r>
+            <w:r>
+              <w:rPr>
+                <w:noProof/>
+                <w:webHidden/>
+              </w:rPr>
+              <w:fldChar w:fldCharType="begin"/>
+            </w:r>
+            <w:r>
+              <w:rPr>
+                <w:noProof/>
+                <w:webHidden/>
+              </w:rPr>
+              <w:instrText xml:space="preserve"> PAGEREF _Toc184226683 \h </w:instrText>
+            </w:r>
+            <w:r>
+              <w:rPr>
+                <w:noProof/>
+                <w:webHidden/>
+              </w:rPr>
+            </w:r>
+            <w:r>
+              <w:rPr>
+                <w:noProof/>
+                <w:webHidden/>
+              </w:rPr>
+              <w:fldChar w:fldCharType="separate"/>
+            </w:r>
+            <w:r>
+              <w:rPr>
+                <w:noProof/>
+                <w:webHidden/>
+              </w:rPr>
+              <w:t>4</w:t>
+            </w:r>
+            <w:r>
+              <w:rPr>
+                <w:noProof/>
+                <w:webHidden/>
+              </w:rPr>
+              <w:fldChar w:fldCharType="end"/>
+            </w:r>
+          </w:hyperlink>
+        </w:p>
+        <w:p>
+          <w:pPr>
+            <w:pStyle w:val="Sumrio2"/>
+            <w:tabs>
+              <w:tab w:val="right" w:leader="dot" w:pos="8494"/>
+            </w:tabs>
+            <w:rPr>
+              <w:rFonts w:asciiTheme="minorHAnsi" w:eastAsiaTheme="minorEastAsia" w:hAnsiTheme="minorHAnsi"/>
+              <w:noProof/>
+              <w:szCs w:val="24"/>
+              <w:lang w:eastAsia="pt-BR"/>
+            </w:rPr>
+          </w:pPr>
+          <w:hyperlink w:anchor="_Toc184226684" w:history="1">
+            <w:r>
+              <w:rPr>
+                <w:rStyle w:val="Hyperlink"/>
+                <w:noProof/>
+              </w:rPr>
+              <w:t>[RN02] Cores da calculadora</w:t>
+            </w:r>
+            <w:r>
+              <w:rPr>
+                <w:noProof/>
+                <w:webHidden/>
+              </w:rPr>
+              <w:tab/>
+            </w:r>
+            <w:r>
+              <w:rPr>
+                <w:noProof/>
+                <w:webHidden/>
+              </w:rPr>
+              <w:fldChar w:fldCharType="begin"/>
+            </w:r>
+            <w:r>
+              <w:rPr>
+                <w:noProof/>
+                <w:webHidden/>
+              </w:rPr>
+              <w:instrText xml:space="preserve"> PAGEREF _Toc184226684 \h </w:instrText>
+            </w:r>
+            <w:r>
+              <w:rPr>
+                <w:noProof/>
+                <w:webHidden/>
+              </w:rPr>
+            </w:r>
+            <w:r>
+              <w:rPr>
+                <w:noProof/>
+                <w:webHidden/>
+              </w:rPr>
+              <w:fldChar w:fldCharType="separate"/>
+            </w:r>
+            <w:r>
+              <w:rPr>
+                <w:noProof/>
+                <w:webHidden/>
+              </w:rPr>
+              <w:t>5</w:t>
+            </w:r>
+            <w:r>
+              <w:rPr>
+                <w:noProof/>
+                <w:webHidden/>
+              </w:rPr>
+              <w:fldChar w:fldCharType="end"/>
+            </w:r>
+          </w:hyperlink>
+        </w:p>
+        <w:p>
+          <w:pPr>
+            <w:pStyle w:val="Sumrio2"/>
+            <w:tabs>
+              <w:tab w:val="right" w:leader="dot" w:pos="8494"/>
+            </w:tabs>
+            <w:rPr>
+              <w:rFonts w:asciiTheme="minorHAnsi" w:eastAsiaTheme="minorEastAsia" w:hAnsiTheme="minorHAnsi"/>
+              <w:noProof/>
+              <w:szCs w:val="24"/>
+              <w:lang w:eastAsia="pt-BR"/>
+            </w:rPr>
+          </w:pPr>
+          <w:hyperlink w:anchor="_Toc184226685" w:history="1">
+            <w:r>
+              <w:rPr>
+                <w:rStyle w:val="Hyperlink"/>
+                <w:noProof/>
+              </w:rPr>
+              <w:t>[RN03] Posição da calculadora</w:t>
+            </w:r>
+            <w:r>
+              <w:rPr>
+                <w:noProof/>
+                <w:webHidden/>
+              </w:rPr>
+              <w:tab/>
+            </w:r>
+            <w:r>
+              <w:rPr>
+                <w:noProof/>
+                <w:webHidden/>
+              </w:rPr>
+              <w:fldChar w:fldCharType="begin"/>
+            </w:r>
+            <w:r>
+              <w:rPr>
+                <w:noProof/>
+                <w:webHidden/>
+              </w:rPr>
+              <w:instrText xml:space="preserve"> PAGEREF _Toc184226685 \h </w:instrText>
+            </w:r>
+            <w:r>
+              <w:rPr>
+                <w:noProof/>
+                <w:webHidden/>
+              </w:rPr>
+            </w:r>
+            <w:r>
+              <w:rPr>
+                <w:noProof/>
+                <w:webHidden/>
+              </w:rPr>
+              <w:fldChar w:fldCharType="separate"/>
+            </w:r>
+            <w:r>
+              <w:rPr>
+                <w:noProof/>
+                <w:webHidden/>
+              </w:rPr>
+              <w:t>5</w:t>
+            </w:r>
+            <w:r>
+              <w:rPr>
+                <w:noProof/>
+                <w:webHidden/>
+              </w:rPr>
+              <w:fldChar w:fldCharType="end"/>
+            </w:r>
+          </w:hyperlink>
+        </w:p>
+        <w:p>
+          <w:pPr>
+            <w:pStyle w:val="Sumrio1"/>
+            <w:tabs>
+              <w:tab w:val="left" w:pos="480"/>
+              <w:tab w:val="right" w:leader="dot" w:pos="8494"/>
+            </w:tabs>
+            <w:rPr>
+              <w:rFonts w:asciiTheme="minorHAnsi" w:eastAsiaTheme="minorEastAsia" w:hAnsiTheme="minorHAnsi"/>
+              <w:noProof/>
+              <w:szCs w:val="24"/>
+              <w:lang w:eastAsia="pt-BR"/>
+            </w:rPr>
+          </w:pPr>
+          <w:hyperlink w:anchor="_Toc184226686" w:history="1">
+            <w:r>
+              <w:rPr>
+                <w:rStyle w:val="Hyperlink"/>
+                <w:noProof/>
+              </w:rPr>
+              <w:t>8</w:t>
+            </w:r>
+            <w:r>
+              <w:rPr>
+                <w:rFonts w:asciiTheme="minorHAnsi" w:eastAsiaTheme="minorEastAsia" w:hAnsiTheme="minorHAnsi"/>
+                <w:noProof/>
+                <w:szCs w:val="24"/>
+                <w:lang w:eastAsia="pt-BR"/>
+              </w:rPr>
+              <w:tab/>
+            </w:r>
+            <w:r>
+              <w:rPr>
+                <w:rStyle w:val="Hyperlink"/>
+                <w:noProof/>
+              </w:rPr>
               <w:t>LIMITAÇÕES E EXCLUSÕES</w:t>
             </w:r>
             <w:r>
@@ -1151,7 +1805,7 @@
                 <w:noProof/>
                 <w:webHidden/>
               </w:rPr>
-              <w:instrText xml:space="preserve"> PAGEREF _Toc184204710 \h </w:instrText>
+              <w:instrText xml:space="preserve"> PAGEREF _Toc184226686 \h </w:instrText>
             </w:r>
             <w:r>
               <w:rPr>
@@ -1171,7 +1825,7 @@
                 <w:noProof/>
                 <w:webHidden/>
               </w:rPr>
-              <w:t>4</w:t>
+              <w:t>5</w:t>
             </w:r>
             <w:r>
               <w:rPr>
@@ -1210,7 +1864,7 @@
       <w:pPr>
         <w:pStyle w:val="Ttulo1"/>
       </w:pPr>
-      <w:bookmarkStart w:id="0" w:name="_Toc184204697"/>
+      <w:bookmarkStart w:id="0" w:name="_Toc184226665"/>
       <w:r>
         <w:lastRenderedPageBreak/>
         <w:t>INTRODUÇÃO</w:t>
@@ -1226,7 +1880,7 @@
       <w:pPr>
         <w:pStyle w:val="Ttulo1"/>
       </w:pPr>
-      <w:bookmarkStart w:id="1" w:name="_Toc184204698"/>
+      <w:bookmarkStart w:id="1" w:name="_Toc184226666"/>
       <w:r>
         <w:t>OBJETIVO</w:t>
       </w:r>
@@ -1245,7 +1899,7 @@
       <w:pPr>
         <w:pStyle w:val="Ttulo1"/>
       </w:pPr>
-      <w:bookmarkStart w:id="2" w:name="_Toc184204699"/>
+      <w:bookmarkStart w:id="2" w:name="_Toc184226667"/>
       <w:r>
         <w:t>VERSÕES</w:t>
       </w:r>
@@ -1368,7 +2022,7 @@
       <w:pPr>
         <w:pStyle w:val="Ttulo1"/>
       </w:pPr>
-      <w:bookmarkStart w:id="3" w:name="_Toc184204700"/>
+      <w:bookmarkStart w:id="3" w:name="_Toc184226668"/>
       <w:r>
         <w:t>ESPECIFICAÇÕES TÉCNICAS</w:t>
       </w:r>
@@ -1378,7 +2032,7 @@
       <w:pPr>
         <w:pStyle w:val="Ttulo2"/>
       </w:pPr>
-      <w:bookmarkStart w:id="4" w:name="_Toc184204701"/>
+      <w:bookmarkStart w:id="4" w:name="_Toc184226669"/>
       <w:r>
         <w:t>Arquitetura do Sistema</w:t>
       </w:r>
@@ -1393,7 +2047,23 @@
           <w:i/>
           <w:iCs/>
         </w:rPr>
-        <w:t xml:space="preserve">cliente-side </w:t>
+        <w:t>cliente-</w:t>
+      </w:r>
+      <w:proofErr w:type="spellStart"/>
+      <w:r>
+        <w:rPr>
+          <w:i/>
+          <w:iCs/>
+        </w:rPr>
+        <w:t>side</w:t>
+      </w:r>
+      <w:proofErr w:type="spellEnd"/>
+      <w:r>
+        <w:rPr>
+          <w:i/>
+          <w:iCs/>
+        </w:rPr>
+        <w:t xml:space="preserve"> </w:t>
       </w:r>
       <w:r>
         <w:t>(lado do cliente), sendo acessado por um navegador web.</w:t>
@@ -1403,7 +2073,7 @@
       <w:pPr>
         <w:pStyle w:val="Ttulo2"/>
       </w:pPr>
-      <w:bookmarkStart w:id="5" w:name="_Toc184204702"/>
+      <w:bookmarkStart w:id="5" w:name="_Toc184226670"/>
       <w:r>
         <w:t>Tecnologias Principais</w:t>
       </w:r>
@@ -1411,7 +2081,15 @@
     </w:p>
     <w:p>
       <w:r>
-        <w:t>Para o Front-End da aplicação:</w:t>
+        <w:t>Para o Front-</w:t>
+      </w:r>
+      <w:proofErr w:type="spellStart"/>
+      <w:r>
+        <w:t>End</w:t>
+      </w:r>
+      <w:proofErr w:type="spellEnd"/>
+      <w:r>
+        <w:t xml:space="preserve"> da aplicação:</w:t>
       </w:r>
     </w:p>
     <w:p>
@@ -1447,7 +2125,15 @@
         </w:numPr>
       </w:pPr>
       <w:r>
-        <w:t>Linguagem de programação JavaScript para realizar os cálculos desejados do usuário.</w:t>
+        <w:t xml:space="preserve">Linguagem de programação </w:t>
+      </w:r>
+      <w:proofErr w:type="spellStart"/>
+      <w:r>
+        <w:t>JavaScript</w:t>
+      </w:r>
+      <w:proofErr w:type="spellEnd"/>
+      <w:r>
+        <w:t xml:space="preserve"> para realizar os cálculos desejados do usuário.</w:t>
       </w:r>
     </w:p>
     <w:p/>
@@ -1455,7 +2141,7 @@
       <w:pPr>
         <w:pStyle w:val="Ttulo1"/>
       </w:pPr>
-      <w:bookmarkStart w:id="6" w:name="_Toc184204703"/>
+      <w:bookmarkStart w:id="6" w:name="_Toc184226671"/>
       <w:r>
         <w:t>REQUISITOS FUNCIONAIS</w:t>
       </w:r>
@@ -1465,17 +2151,22 @@
       <w:pPr>
         <w:pStyle w:val="Req"/>
       </w:pPr>
-      <w:bookmarkStart w:id="7" w:name="_Toc184204704"/>
-      <w:r>
-        <w:t>[RF01]</w:t>
+      <w:bookmarkStart w:id="7" w:name="_Toc184226672"/>
+      <w:r>
+        <w:t>[RF01</w:t>
+      </w:r>
+      <w:proofErr w:type="gramStart"/>
+      <w:r>
+        <w:t xml:space="preserve">] </w:t>
+      </w:r>
+      <w:r>
+        <w:t>Inserir</w:t>
+      </w:r>
+      <w:proofErr w:type="gramEnd"/>
+      <w:r>
+        <w:t xml:space="preserve"> valores numéricos</w:t>
       </w:r>
       <w:bookmarkEnd w:id="7"/>
-      <w:r>
-        <w:t xml:space="preserve"> </w:t>
-      </w:r>
-      <w:r>
-        <w:t>Inserir valores numéricos</w:t>
-      </w:r>
     </w:p>
     <w:p>
       <w:r>
@@ -1489,10 +2180,20 @@
       <w:pPr>
         <w:pStyle w:val="Req"/>
       </w:pPr>
+      <w:bookmarkStart w:id="8" w:name="_Toc184226673"/>
       <w:r>
         <w:lastRenderedPageBreak/>
-        <w:t>[RF02] Realizar operações matemáticas simples</w:t>
-      </w:r>
+        <w:t>[RF02</w:t>
+      </w:r>
+      <w:proofErr w:type="gramStart"/>
+      <w:r>
+        <w:t>] Realizar</w:t>
+      </w:r>
+      <w:proofErr w:type="gramEnd"/>
+      <w:r>
+        <w:t xml:space="preserve"> operações matemáticas simples</w:t>
+      </w:r>
+      <w:bookmarkEnd w:id="8"/>
     </w:p>
     <w:p>
       <w:r>
@@ -1503,9 +2204,19 @@
       <w:pPr>
         <w:pStyle w:val="Req"/>
       </w:pPr>
-      <w:r>
-        <w:t>[RF03] Lidar com entradas inválidas</w:t>
-      </w:r>
+      <w:bookmarkStart w:id="9" w:name="_Toc184226674"/>
+      <w:r>
+        <w:t>[RF03</w:t>
+      </w:r>
+      <w:proofErr w:type="gramStart"/>
+      <w:r>
+        <w:t>] Lidar</w:t>
+      </w:r>
+      <w:proofErr w:type="gramEnd"/>
+      <w:r>
+        <w:t xml:space="preserve"> com entradas inválidas</w:t>
+      </w:r>
+      <w:bookmarkEnd w:id="9"/>
     </w:p>
     <w:p>
       <w:r>
@@ -1516,13 +2227,31 @@
       <w:pPr>
         <w:pStyle w:val="Req"/>
       </w:pPr>
-      <w:r>
-        <w:t>[RF04] Alternar entre cores</w:t>
-      </w:r>
-    </w:p>
-    <w:p>
-      <w:r>
-        <w:t xml:space="preserve">O sistema deverá permitir a alternação de cores pré-especificadas na plataforma, permitindo ao usuário </w:t>
+      <w:bookmarkStart w:id="10" w:name="_Toc184226675"/>
+      <w:r>
+        <w:t>[RF04</w:t>
+      </w:r>
+      <w:proofErr w:type="gramStart"/>
+      <w:r>
+        <w:t>] Alternar</w:t>
+      </w:r>
+      <w:proofErr w:type="gramEnd"/>
+      <w:r>
+        <w:t xml:space="preserve"> entre cores</w:t>
+      </w:r>
+      <w:bookmarkEnd w:id="10"/>
+    </w:p>
+    <w:p>
+      <w:r>
+        <w:t xml:space="preserve">O sistema deverá permitir a alternação de cores </w:t>
+      </w:r>
+      <w:proofErr w:type="spellStart"/>
+      <w:r>
+        <w:t>pré</w:t>
+      </w:r>
+      <w:proofErr w:type="spellEnd"/>
+      <w:r>
+        <w:t xml:space="preserve">-especificadas na plataforma, permitindo ao usuário </w:t>
       </w:r>
       <w:r>
         <w:t>escolhera a</w:t>
@@ -1535,9 +2264,19 @@
       <w:pPr>
         <w:pStyle w:val="Req"/>
       </w:pPr>
-      <w:r>
-        <w:t>[RF05] Limpar resultados</w:t>
-      </w:r>
+      <w:bookmarkStart w:id="11" w:name="_Toc184226676"/>
+      <w:r>
+        <w:t>[RF05</w:t>
+      </w:r>
+      <w:proofErr w:type="gramStart"/>
+      <w:r>
+        <w:t>] Limpar</w:t>
+      </w:r>
+      <w:proofErr w:type="gramEnd"/>
+      <w:r>
+        <w:t xml:space="preserve"> resultados</w:t>
+      </w:r>
+      <w:bookmarkEnd w:id="11"/>
     </w:p>
     <w:p>
       <w:r>
@@ -1549,17 +2288,17 @@
       <w:pPr>
         <w:pStyle w:val="Ttulo1"/>
       </w:pPr>
-      <w:bookmarkStart w:id="8" w:name="_Toc184204705"/>
+      <w:bookmarkStart w:id="12" w:name="_Toc184226677"/>
       <w:r>
         <w:t>REQUISITOS NÃO-FUNCIONAIS</w:t>
       </w:r>
-      <w:bookmarkEnd w:id="8"/>
+      <w:bookmarkEnd w:id="12"/>
     </w:p>
     <w:p>
       <w:pPr>
         <w:pStyle w:val="Req"/>
       </w:pPr>
-      <w:bookmarkStart w:id="9" w:name="_Toc184204706"/>
+      <w:bookmarkStart w:id="13" w:name="_Toc184226678"/>
       <w:r>
         <w:t>[R</w:t>
       </w:r>
@@ -1569,7 +2308,7 @@
       <w:r>
         <w:t>F01] Usabilidade</w:t>
       </w:r>
-      <w:bookmarkEnd w:id="9"/>
+      <w:bookmarkEnd w:id="13"/>
     </w:p>
     <w:p>
       <w:r>
@@ -1580,11 +2319,11 @@
       <w:pPr>
         <w:pStyle w:val="Req"/>
       </w:pPr>
-      <w:bookmarkStart w:id="10" w:name="_Toc184204707"/>
+      <w:bookmarkStart w:id="14" w:name="_Toc184226679"/>
       <w:r>
         <w:t>[RNF02] Desempenho</w:t>
       </w:r>
-      <w:bookmarkEnd w:id="10"/>
+      <w:bookmarkEnd w:id="14"/>
     </w:p>
     <w:p>
       <w:r>
@@ -1595,11 +2334,11 @@
       <w:pPr>
         <w:pStyle w:val="Req"/>
       </w:pPr>
-      <w:bookmarkStart w:id="11" w:name="_Toc184204708"/>
+      <w:bookmarkStart w:id="15" w:name="_Toc184226680"/>
       <w:r>
         <w:t>[RNF03] Acessibilidade</w:t>
       </w:r>
-      <w:bookmarkEnd w:id="11"/>
+      <w:bookmarkEnd w:id="15"/>
     </w:p>
     <w:p>
       <w:r>
@@ -1610,11 +2349,11 @@
       <w:pPr>
         <w:pStyle w:val="Req"/>
       </w:pPr>
-      <w:bookmarkStart w:id="12" w:name="_Toc184204709"/>
+      <w:bookmarkStart w:id="16" w:name="_Toc184226681"/>
       <w:r>
         <w:t>[RNF04] Compatibilidade</w:t>
       </w:r>
-      <w:bookmarkEnd w:id="12"/>
+      <w:bookmarkEnd w:id="16"/>
     </w:p>
     <w:p>
       <w:r>
@@ -1626,11 +2365,212 @@
       <w:pPr>
         <w:pStyle w:val="Ttulo1"/>
       </w:pPr>
-      <w:bookmarkStart w:id="13" w:name="_Toc184204710"/>
+      <w:bookmarkStart w:id="17" w:name="_Toc184226682"/>
+      <w:r>
+        <w:t>REGRAS DE NEGÓCIO</w:t>
+      </w:r>
+      <w:bookmarkEnd w:id="17"/>
+    </w:p>
+    <w:p>
+      <w:pPr>
+        <w:pStyle w:val="Req"/>
+      </w:pPr>
+      <w:bookmarkStart w:id="18" w:name="_Toc184226683"/>
+      <w:r>
+        <w:t>[RN01] Botões da calculadora</w:t>
+      </w:r>
+      <w:bookmarkEnd w:id="18"/>
+    </w:p>
+    <w:p>
+      <w:r>
+        <w:t>A calculadora deverá conter os seguintes botões:</w:t>
+      </w:r>
+    </w:p>
+    <w:p>
+      <w:pPr>
+        <w:pStyle w:val="PargrafodaLista"/>
+        <w:numPr>
+          <w:ilvl w:val="0"/>
+          <w:numId w:val="5"/>
+        </w:numPr>
+      </w:pPr>
+      <w:r>
+        <w:t>Números de a 9;</w:t>
+      </w:r>
+    </w:p>
+    <w:p>
+      <w:pPr>
+        <w:pStyle w:val="PargrafodaLista"/>
+        <w:numPr>
+          <w:ilvl w:val="0"/>
+          <w:numId w:val="5"/>
+        </w:numPr>
+      </w:pPr>
+      <w:r>
+        <w:t>Vírgula (“,”);</w:t>
+      </w:r>
+    </w:p>
+    <w:p>
+      <w:pPr>
+        <w:pStyle w:val="PargrafodaLista"/>
+        <w:numPr>
+          <w:ilvl w:val="0"/>
+          <w:numId w:val="5"/>
+        </w:numPr>
+      </w:pPr>
+      <w:r>
+        <w:t>Porcentagem (%);</w:t>
+      </w:r>
+    </w:p>
+    <w:p>
+      <w:pPr>
+        <w:pStyle w:val="PargrafodaLista"/>
+        <w:numPr>
+          <w:ilvl w:val="0"/>
+          <w:numId w:val="5"/>
+        </w:numPr>
+      </w:pPr>
+      <w:r>
+        <w:lastRenderedPageBreak/>
+        <w:t>Sinal (±);</w:t>
+      </w:r>
+    </w:p>
+    <w:p>
+      <w:pPr>
+        <w:pStyle w:val="PargrafodaLista"/>
+        <w:numPr>
+          <w:ilvl w:val="0"/>
+          <w:numId w:val="5"/>
+        </w:numPr>
+      </w:pPr>
+      <w:r>
+        <w:t>Operadores matemáticos:</w:t>
+      </w:r>
+    </w:p>
+    <w:p>
+      <w:pPr>
+        <w:pStyle w:val="PargrafodaLista"/>
+        <w:numPr>
+          <w:ilvl w:val="1"/>
+          <w:numId w:val="3"/>
+        </w:numPr>
+      </w:pPr>
+      <w:r>
+        <w:t>Soma (+);</w:t>
+      </w:r>
+    </w:p>
+    <w:p>
+      <w:pPr>
+        <w:pStyle w:val="PargrafodaLista"/>
+        <w:numPr>
+          <w:ilvl w:val="1"/>
+          <w:numId w:val="3"/>
+        </w:numPr>
+      </w:pPr>
+      <w:r>
+        <w:t>Subtração (-);</w:t>
+      </w:r>
+    </w:p>
+    <w:p>
+      <w:pPr>
+        <w:pStyle w:val="PargrafodaLista"/>
+        <w:numPr>
+          <w:ilvl w:val="1"/>
+          <w:numId w:val="3"/>
+        </w:numPr>
+      </w:pPr>
+      <w:r>
+        <w:t>Divisão (÷);</w:t>
+      </w:r>
+    </w:p>
+    <w:p>
+      <w:pPr>
+        <w:pStyle w:val="PargrafodaLista"/>
+        <w:numPr>
+          <w:ilvl w:val="1"/>
+          <w:numId w:val="3"/>
+        </w:numPr>
+      </w:pPr>
+      <w:r>
+        <w:t>Multiplicação (×).</w:t>
+      </w:r>
+    </w:p>
+    <w:p>
+      <w:pPr>
+        <w:pStyle w:val="Req"/>
+      </w:pPr>
+      <w:bookmarkStart w:id="19" w:name="_Toc184226684"/>
+      <w:r>
+        <w:t>[RN02] Cores da calculadora</w:t>
+      </w:r>
+      <w:bookmarkEnd w:id="19"/>
+    </w:p>
+    <w:p>
+      <w:r>
+        <w:t>As seguintes cores deverão poder ser definidas pelo usuário:</w:t>
+      </w:r>
+    </w:p>
+    <w:p>
+      <w:pPr>
+        <w:pStyle w:val="PargrafodaLista"/>
+        <w:numPr>
+          <w:ilvl w:val="0"/>
+          <w:numId w:val="3"/>
+        </w:numPr>
+      </w:pPr>
+      <w:r>
+        <w:t>Rosa pastel;</w:t>
+      </w:r>
+    </w:p>
+    <w:p>
+      <w:pPr>
+        <w:pStyle w:val="PargrafodaLista"/>
+        <w:numPr>
+          <w:ilvl w:val="0"/>
+          <w:numId w:val="3"/>
+        </w:numPr>
+      </w:pPr>
+      <w:r>
+        <w:t>Azul pastel;</w:t>
+      </w:r>
+    </w:p>
+    <w:p>
+      <w:pPr>
+        <w:pStyle w:val="PargrafodaLista"/>
+        <w:numPr>
+          <w:ilvl w:val="0"/>
+          <w:numId w:val="3"/>
+        </w:numPr>
+      </w:pPr>
+      <w:r>
+        <w:t>Roxo pastel.</w:t>
+      </w:r>
+    </w:p>
+    <w:p>
+      <w:pPr>
+        <w:pStyle w:val="Req"/>
+      </w:pPr>
+      <w:bookmarkStart w:id="20" w:name="_Toc184226685"/>
+      <w:r>
+        <w:t>[RN03] Posição da calculadora</w:t>
+      </w:r>
+      <w:bookmarkEnd w:id="20"/>
+    </w:p>
+    <w:p>
+      <w:r>
+        <w:t xml:space="preserve">A calculadora deverá ser centralizada na tela. </w:t>
+      </w:r>
+    </w:p>
+    <w:p/>
+    <w:p>
+      <w:pPr>
+        <w:pStyle w:val="Ttulo1"/>
+      </w:pPr>
+      <w:bookmarkStart w:id="21" w:name="_Toc184226686"/>
       <w:r>
         <w:t>LIMITAÇÕES E EXCLUSÕES</w:t>
       </w:r>
-      <w:bookmarkEnd w:id="13"/>
+      <w:bookmarkEnd w:id="21"/>
     </w:p>
     <w:p>
       <w:r>
@@ -1917,7 +2857,7 @@
         <w:rFonts w:ascii="Symbol" w:eastAsiaTheme="minorHAnsi" w:hAnsi="Symbol" w:cstheme="minorBidi" w:hint="default"/>
       </w:rPr>
     </w:lvl>
-    <w:lvl w:ilvl="1" w:tplc="04160003" w:tentative="1">
+    <w:lvl w:ilvl="1" w:tplc="04160003">
       <w:start w:val="1"/>
       <w:numFmt w:val="bullet"/>
       <w:lvlText w:val="o"/>
@@ -2015,6 +2955,95 @@
     </w:lvl>
   </w:abstractNum>
   <w:abstractNum w:abstractNumId="2" w15:restartNumberingAfterBreak="0">
+    <w:nsid w:val="4BD97904"/>
+    <w:multiLevelType w:val="hybridMultilevel"/>
+    <w:tmpl w:val="A9BC05B0"/>
+    <w:lvl w:ilvl="0" w:tplc="0416000F">
+      <w:start w:val="1"/>
+      <w:numFmt w:val="decimal"/>
+      <w:lvlText w:val="%1."/>
+      <w:lvlJc w:val="left"/>
+      <w:pPr>
+        <w:ind w:left="720" w:hanging="360"/>
+      </w:pPr>
+      <w:rPr>
+        <w:rFonts w:hint="default"/>
+      </w:rPr>
+    </w:lvl>
+    <w:lvl w:ilvl="1" w:tplc="04160019">
+      <w:start w:val="1"/>
+      <w:numFmt w:val="lowerLetter"/>
+      <w:lvlText w:val="%2."/>
+      <w:lvlJc w:val="left"/>
+      <w:pPr>
+        <w:ind w:left="1440" w:hanging="360"/>
+      </w:pPr>
+    </w:lvl>
+    <w:lvl w:ilvl="2" w:tplc="0416001B" w:tentative="1">
+      <w:start w:val="1"/>
+      <w:numFmt w:val="lowerRoman"/>
+      <w:lvlText w:val="%3."/>
+      <w:lvlJc w:val="right"/>
+      <w:pPr>
+        <w:ind w:left="2160" w:hanging="180"/>
+      </w:pPr>
+    </w:lvl>
+    <w:lvl w:ilvl="3" w:tplc="0416000F" w:tentative="1">
+      <w:start w:val="1"/>
+      <w:numFmt w:val="decimal"/>
+      <w:lvlText w:val="%4."/>
+      <w:lvlJc w:val="left"/>
+      <w:pPr>
+        <w:ind w:left="2880" w:hanging="360"/>
+      </w:pPr>
+    </w:lvl>
+    <w:lvl w:ilvl="4" w:tplc="04160019" w:tentative="1">
+      <w:start w:val="1"/>
+      <w:numFmt w:val="lowerLetter"/>
+      <w:lvlText w:val="%5."/>
+      <w:lvlJc w:val="left"/>
+      <w:pPr>
+        <w:ind w:left="3600" w:hanging="360"/>
+      </w:pPr>
+    </w:lvl>
+    <w:lvl w:ilvl="5" w:tplc="0416001B" w:tentative="1">
+      <w:start w:val="1"/>
+      <w:numFmt w:val="lowerRoman"/>
+      <w:lvlText w:val="%6."/>
+      <w:lvlJc w:val="right"/>
+      <w:pPr>
+        <w:ind w:left="4320" w:hanging="180"/>
+      </w:pPr>
+    </w:lvl>
+    <w:lvl w:ilvl="6" w:tplc="0416000F" w:tentative="1">
+      <w:start w:val="1"/>
+      <w:numFmt w:val="decimal"/>
+      <w:lvlText w:val="%7."/>
+      <w:lvlJc w:val="left"/>
+      <w:pPr>
+        <w:ind w:left="5040" w:hanging="360"/>
+      </w:pPr>
+    </w:lvl>
+    <w:lvl w:ilvl="7" w:tplc="04160019" w:tentative="1">
+      <w:start w:val="1"/>
+      <w:numFmt w:val="lowerLetter"/>
+      <w:lvlText w:val="%8."/>
+      <w:lvlJc w:val="left"/>
+      <w:pPr>
+        <w:ind w:left="5760" w:hanging="360"/>
+      </w:pPr>
+    </w:lvl>
+    <w:lvl w:ilvl="8" w:tplc="0416001B" w:tentative="1">
+      <w:start w:val="1"/>
+      <w:numFmt w:val="lowerRoman"/>
+      <w:lvlText w:val="%9."/>
+      <w:lvlJc w:val="right"/>
+      <w:pPr>
+        <w:ind w:left="6480" w:hanging="180"/>
+      </w:pPr>
+    </w:lvl>
+  </w:abstractNum>
+  <w:abstractNum w:abstractNumId="3" w15:restartNumberingAfterBreak="0">
     <w:nsid w:val="59FE279E"/>
     <w:multiLevelType w:val="hybridMultilevel"/>
     <w:tmpl w:val="D4542058"/>
@@ -2126,7 +3155,7 @@
       </w:rPr>
     </w:lvl>
   </w:abstractNum>
-  <w:abstractNum w:abstractNumId="3" w15:restartNumberingAfterBreak="0">
+  <w:abstractNum w:abstractNumId="4" w15:restartNumberingAfterBreak="0">
     <w:nsid w:val="5ECD1B69"/>
     <w:multiLevelType w:val="hybridMultilevel"/>
     <w:tmpl w:val="BF281518"/>
@@ -2219,13 +3248,16 @@
     <w:abstractNumId w:val="0"/>
   </w:num>
   <w:num w:numId="2" w16cid:durableId="2074546641">
-    <w:abstractNumId w:val="2"/>
+    <w:abstractNumId w:val="3"/>
   </w:num>
   <w:num w:numId="3" w16cid:durableId="813639139">
     <w:abstractNumId w:val="1"/>
   </w:num>
   <w:num w:numId="4" w16cid:durableId="1369528488">
-    <w:abstractNumId w:val="3"/>
+    <w:abstractNumId w:val="4"/>
+  </w:num>
+  <w:num w:numId="5" w16cid:durableId="1193760965">
+    <w:abstractNumId w:val="2"/>
   </w:num>
 </w:numbering>
 </file>

</xml_diff>